<commit_message>
Added test to word
</commit_message>
<xml_diff>
--- a/4.MultivariteDataAnalysis/Assignment DA3.docx
+++ b/4.MultivariteDataAnalysis/Assignment DA3.docx
@@ -804,6 +804,12 @@
           <w:lang w:val="en-US"/>
         </w:rPr>
       </w:pPr>
+      <w:r>
+        <w:rPr>
+          <w:lang w:val="en-US"/>
+        </w:rPr>
+        <w:t>Test fra torbjørn</w:t>
+      </w:r>
     </w:p>
     <w:p>
       <w:pPr>
@@ -882,6 +888,7 @@
       </w:pPr>
       <w:r>
         <w:rPr>
+          <w:noProof/>
           <w:lang w:val="en-US"/>
         </w:rPr>
         <w:drawing>
@@ -960,6 +967,7 @@
       </w:pPr>
       <w:r>
         <w:rPr>
+          <w:noProof/>
           <w:lang w:val="en-US"/>
         </w:rPr>
         <w:drawing>
@@ -1078,6 +1086,7 @@
       </w:pPr>
       <w:r>
         <w:rPr>
+          <w:noProof/>
           <w:lang w:val="en-US"/>
         </w:rPr>
         <w:drawing>
@@ -2653,6 +2662,21 @@
 </file>
 
 <file path=customXml/item1.xml><?xml version="1.0" encoding="utf-8"?>
+<?mso-contentType ?>
+<FormTemplates xmlns="http://schemas.microsoft.com/sharepoint/v3/contenttype/forms">
+  <Display>DocumentLibraryForm</Display>
+  <Edit>DocumentLibraryForm</Edit>
+  <New>DocumentLibraryForm</New>
+</FormTemplates>
+</file>
+
+<file path=customXml/item2.xml><?xml version="1.0" encoding="utf-8"?>
+<p:properties xmlns:p="http://schemas.microsoft.com/office/2006/metadata/properties" xmlns:xsi="http://www.w3.org/2001/XMLSchema-instance" xmlns:pc="http://schemas.microsoft.com/office/infopath/2007/PartnerControls">
+  <documentManagement/>
+</p:properties>
+</file>
+
+<file path=customXml/item3.xml><?xml version="1.0" encoding="utf-8"?>
 <ct:contentTypeSchema xmlns:ct="http://schemas.microsoft.com/office/2006/metadata/contentType" xmlns:ma="http://schemas.microsoft.com/office/2006/metadata/properties/metaAttributes" ct:_="" ma:_="" ma:contentTypeName="Dokument" ma:contentTypeID="0x010100076F89DF201A304AA38A560DE06F9B87" ma:contentTypeVersion="4" ma:contentTypeDescription="Opprett et nytt dokument." ma:contentTypeScope="" ma:versionID="6a2d9ac95d2a81e863dfd5404413c905">
   <xsd:schema xmlns:xsd="http://www.w3.org/2001/XMLSchema" xmlns:xs="http://www.w3.org/2001/XMLSchema" xmlns:p="http://schemas.microsoft.com/office/2006/metadata/properties" xmlns:ns2="27c8f13a-fc6a-4137-af84-0a8a1f97453b" targetNamespace="http://schemas.microsoft.com/office/2006/metadata/properties" ma:root="true" ma:fieldsID="87fdeeabb25d0460fc583d200cd75f64" ns2:_="">
     <xsd:import namespace="27c8f13a-fc6a-4137-af84-0a8a1f97453b"/>
@@ -2798,22 +2822,24 @@
 </ct:contentTypeSchema>
 </file>
 
-<file path=customXml/item2.xml><?xml version="1.0" encoding="utf-8"?>
-<p:properties xmlns:p="http://schemas.microsoft.com/office/2006/metadata/properties" xmlns:xsi="http://www.w3.org/2001/XMLSchema-instance" xmlns:pc="http://schemas.microsoft.com/office/infopath/2007/PartnerControls">
-  <documentManagement/>
-</p:properties>
+<file path=customXml/itemProps1.xml><?xml version="1.0" encoding="utf-8"?>
+<ds:datastoreItem xmlns:ds="http://schemas.openxmlformats.org/officeDocument/2006/customXml" ds:itemID="{D81428FA-25C5-49F6-976A-99ABB3C0864D}">
+  <ds:schemaRefs>
+    <ds:schemaRef ds:uri="http://schemas.microsoft.com/sharepoint/v3/contenttype/forms"/>
+  </ds:schemaRefs>
+</ds:datastoreItem>
 </file>
 
-<file path=customXml/item3.xml><?xml version="1.0" encoding="utf-8"?>
-<?mso-contentType ?>
-<FormTemplates xmlns="http://schemas.microsoft.com/sharepoint/v3/contenttype/forms">
-  <Display>DocumentLibraryForm</Display>
-  <Edit>DocumentLibraryForm</Edit>
-  <New>DocumentLibraryForm</New>
-</FormTemplates>
+<file path=customXml/itemProps2.xml><?xml version="1.0" encoding="utf-8"?>
+<ds:datastoreItem xmlns:ds="http://schemas.openxmlformats.org/officeDocument/2006/customXml" ds:itemID="{988F321E-77BB-427F-B0A0-9F7E2B9DB172}">
+  <ds:schemaRefs>
+    <ds:schemaRef ds:uri="http://schemas.microsoft.com/office/2006/metadata/properties"/>
+    <ds:schemaRef ds:uri="http://schemas.microsoft.com/office/infopath/2007/PartnerControls"/>
+  </ds:schemaRefs>
+</ds:datastoreItem>
 </file>
 
-<file path=customXml/itemProps1.xml><?xml version="1.0" encoding="utf-8"?>
+<file path=customXml/itemProps3.xml><?xml version="1.0" encoding="utf-8"?>
 <ds:datastoreItem xmlns:ds="http://schemas.openxmlformats.org/officeDocument/2006/customXml" ds:itemID="{6128C6F7-700D-4780-B8ED-F7D14A9FCB09}">
   <ds:schemaRefs>
     <ds:schemaRef ds:uri="http://schemas.microsoft.com/office/2006/metadata/contentType"/>
@@ -2829,21 +2855,4 @@
     <ds:schemaRef ds:uri="http://schemas.microsoft.com/internal/obd"/>
   </ds:schemaRefs>
 </ds:datastoreItem>
-</file>
-
-<file path=customXml/itemProps2.xml><?xml version="1.0" encoding="utf-8"?>
-<ds:datastoreItem xmlns:ds="http://schemas.openxmlformats.org/officeDocument/2006/customXml" ds:itemID="{988F321E-77BB-427F-B0A0-9F7E2B9DB172}">
-  <ds:schemaRefs>
-    <ds:schemaRef ds:uri="http://schemas.microsoft.com/office/2006/metadata/properties"/>
-    <ds:schemaRef ds:uri="http://schemas.microsoft.com/office/infopath/2007/PartnerControls"/>
-  </ds:schemaRefs>
-</ds:datastoreItem>
-</file>
-
-<file path=customXml/itemProps3.xml><?xml version="1.0" encoding="utf-8"?>
-<ds:datastoreItem xmlns:ds="http://schemas.openxmlformats.org/officeDocument/2006/customXml" ds:itemID="{D81428FA-25C5-49F6-976A-99ABB3C0864D}">
-  <ds:schemaRefs>
-    <ds:schemaRef ds:uri="http://schemas.microsoft.com/sharepoint/v3/contenttype/forms"/>
-  </ds:schemaRefs>
-</ds:datastoreItem>
 </file>
</xml_diff>